<commit_message>
aligning the gates in the right logical order on the screen regardless of the order written in the file
</commit_message>
<xml_diff>
--- a/ReadMe.docx
+++ b/ReadMe.docx
@@ -1055,7 +1055,7 @@
         <w:ind w:left="360"/>
         <w:jc w:val="left"/>
         <w:rPr>
-          <w:rFonts w:ascii="Segoe UI" w:eastAsia="Times New Roman" w:hAnsi="Segoe UI" w:cs="Segoe UI" w:hint="cs"/>
+          <w:rFonts w:ascii="Segoe UI" w:eastAsia="Times New Roman" w:hAnsi="Segoe UI" w:cs="Segoe UI"/>
           <w:color w:val="24292F"/>
           <w:sz w:val="21"/>
           <w:szCs w:val="21"/>
@@ -1588,10 +1588,39 @@
         <w:spacing w:before="100" w:beforeAutospacing="1" w:after="100" w:afterAutospacing="1" w:line="240" w:lineRule="auto"/>
         <w:jc w:val="left"/>
         <w:rPr>
+          <w:lang w:val="en-US"/>
+        </w:rPr>
+      </w:pPr>
+      <w:r>
+        <w:rPr>
           <w:rFonts w:hint="cs"/>
           <w:rtl/>
           <w:lang w:val="en-US"/>
         </w:rPr>
+        <w:t>6 שעות עבודה.</w:t>
+      </w:r>
+    </w:p>
+    <w:p>
+      <w:pPr>
+        <w:pStyle w:val="ListParagraph"/>
+        <w:bidi/>
+        <w:spacing w:before="100" w:beforeAutospacing="1" w:after="100" w:afterAutospacing="1" w:line="240" w:lineRule="auto"/>
+        <w:jc w:val="left"/>
+        <w:rPr>
+          <w:lang w:val="en-US"/>
+        </w:rPr>
+      </w:pPr>
+    </w:p>
+    <w:p>
+      <w:pPr>
+        <w:pStyle w:val="ListParagraph"/>
+        <w:bidi/>
+        <w:spacing w:before="100" w:beforeAutospacing="1" w:after="100" w:afterAutospacing="1" w:line="240" w:lineRule="auto"/>
+        <w:jc w:val="left"/>
+        <w:rPr>
+          <w:rtl/>
+          <w:lang w:val="en-US"/>
+        </w:rPr>
       </w:pPr>
       <w:r>
         <w:rPr>
@@ -1599,7 +1628,126 @@
           <w:rtl/>
           <w:lang w:val="en-US"/>
         </w:rPr>
-        <w:t>6 שעות עבודה.</w:t>
+        <w:t xml:space="preserve">שבוע המסתיים ב 15/4 </w:t>
+      </w:r>
+      <w:r>
+        <w:rPr>
+          <w:rtl/>
+          <w:lang w:val="en-US"/>
+        </w:rPr>
+        <w:t>–</w:t>
+      </w:r>
+      <w:r>
+        <w:rPr>
+          <w:rFonts w:hint="cs"/>
+          <w:rtl/>
+          <w:lang w:val="en-US"/>
+        </w:rPr>
+        <w:t xml:space="preserve"> ללא התקדמות, נקיונות לפסח</w:t>
+      </w:r>
+    </w:p>
+    <w:p>
+      <w:pPr>
+        <w:pStyle w:val="ListParagraph"/>
+        <w:bidi/>
+        <w:spacing w:before="100" w:beforeAutospacing="1" w:after="100" w:afterAutospacing="1" w:line="240" w:lineRule="auto"/>
+        <w:jc w:val="left"/>
+        <w:rPr>
+          <w:rtl/>
+          <w:lang w:val="en-US"/>
+        </w:rPr>
+      </w:pPr>
+      <w:r>
+        <w:rPr>
+          <w:rFonts w:hint="cs"/>
+          <w:rtl/>
+          <w:lang w:val="en-US"/>
+        </w:rPr>
+        <w:t>שבוע המסתיים ב 21/4</w:t>
+      </w:r>
+    </w:p>
+    <w:p>
+      <w:pPr>
+        <w:pStyle w:val="ListParagraph"/>
+        <w:bidi/>
+        <w:spacing w:before="100" w:beforeAutospacing="1" w:after="100" w:afterAutospacing="1" w:line="240" w:lineRule="auto"/>
+        <w:jc w:val="left"/>
+        <w:rPr>
+          <w:rtl/>
+          <w:lang w:val="en-US"/>
+        </w:rPr>
+      </w:pPr>
+      <w:r>
+        <w:rPr>
+          <w:rFonts w:hint="cs"/>
+          <w:rtl/>
+          <w:lang w:val="en-US"/>
+        </w:rPr>
+        <w:t xml:space="preserve">סידור השערים על פני המסך בהתאם לסדר הלוגי שלהם (יציאות כנגד כניסות מתאימות) ולא לפי סדר הופעתם בקובץ ( </w:t>
+      </w:r>
+      <w:r>
+        <w:rPr>
+          <w:lang w:val="en-US"/>
+        </w:rPr>
+        <w:t>Verilog</w:t>
+      </w:r>
+      <w:r>
+        <w:rPr>
+          <w:rFonts w:hint="cs"/>
+          <w:rtl/>
+          <w:lang w:val="en-US"/>
+        </w:rPr>
+        <w:t xml:space="preserve"> מאפשרת רישום השערים בכל סדר שהוא).- היה אגוז קשה לפיצוח.</w:t>
+      </w:r>
+    </w:p>
+    <w:p>
+      <w:pPr>
+        <w:pStyle w:val="ListParagraph"/>
+        <w:bidi/>
+        <w:spacing w:before="100" w:beforeAutospacing="1" w:after="100" w:afterAutospacing="1" w:line="240" w:lineRule="auto"/>
+        <w:jc w:val="left"/>
+        <w:rPr>
+          <w:rFonts w:hint="cs"/>
+          <w:rtl/>
+          <w:lang w:val="en-US"/>
+        </w:rPr>
+      </w:pPr>
+      <w:r>
+        <w:rPr>
+          <w:rFonts w:hint="cs"/>
+          <w:rtl/>
+          <w:lang w:val="en-US"/>
+        </w:rPr>
+        <w:t xml:space="preserve">הבעיות כרגע </w:t>
+      </w:r>
+      <w:r>
+        <w:rPr>
+          <w:rtl/>
+          <w:lang w:val="en-US"/>
+        </w:rPr>
+        <w:t>–</w:t>
+      </w:r>
+      <w:r>
+        <w:rPr>
+          <w:rFonts w:hint="cs"/>
+          <w:rtl/>
+          <w:lang w:val="en-US"/>
+        </w:rPr>
+        <w:t xml:space="preserve"> ציור הכניסות הראשוניות המזינות את השערים והיציאות. הספריה הזו תומכת רק בציור של </w:t>
+      </w:r>
+      <w:r>
+        <w:rPr>
+          <w:lang w:val="en-US"/>
+        </w:rPr>
+        <w:t>nodes</w:t>
+      </w:r>
+      <w:r>
+        <w:rPr>
+          <w:rFonts w:hint="cs"/>
+          <w:rtl/>
+          <w:lang w:val="en-US"/>
+        </w:rPr>
+        <w:t xml:space="preserve"> על פני המסך.</w:t>
       </w:r>
     </w:p>
     <w:sectPr>

</xml_diff>

<commit_message>
Adding list of inputs & outputs to each node and connecting edges by their logical order
</commit_message>
<xml_diff>
--- a/ReadMe.docx
+++ b/ReadMe.docx
@@ -151,6 +151,7 @@
           <w:lang w:eastAsia="en-IL"/>
         </w:rPr>
       </w:pPr>
+      <w:proofErr w:type="spellStart"/>
       <w:r>
         <w:rPr>
           <w:rFonts w:ascii="Segoe UI" w:eastAsia="Times New Roman" w:hAnsi="Segoe UI" w:cs="Segoe UI"/>
@@ -164,6 +165,7 @@
         </w:rPr>
         <w:t>LogicalCircuit</w:t>
       </w:r>
+      <w:proofErr w:type="spellEnd"/>
     </w:p>
     <w:p>
       <w:pPr>
@@ -279,38 +281,130 @@
           <w:rtl/>
           <w:lang w:eastAsia="en-IL"/>
         </w:rPr>
-        <w:t>קראתי חומר וכן התחלתי להכיר את הספריה. על פי המלצת המרצה אפשרות זו ירדה שכן אין היא אידיאלית בתור ספריה גרפית. • שימוש ב</w:t>
-      </w:r>
-      <w:r>
-        <w:rPr>
-          <w:rFonts w:ascii="Segoe UI" w:eastAsia="Times New Roman" w:hAnsi="Segoe UI" w:cs="Segoe UI"/>
-          <w:color w:val="24292F"/>
-          <w:sz w:val="21"/>
-          <w:szCs w:val="21"/>
-          <w:lang w:eastAsia="en-IL"/>
-        </w:rPr>
-        <w:t xml:space="preserve"> Schemadraw. </w:t>
-      </w:r>
-      <w:r>
-        <w:rPr>
-          <w:rFonts w:ascii="Segoe UI" w:eastAsia="Times New Roman" w:hAnsi="Segoe UI" w:cs="Segoe UI"/>
-          <w:color w:val="24292F"/>
-          <w:sz w:val="21"/>
-          <w:szCs w:val="21"/>
-          <w:rtl/>
-          <w:lang w:eastAsia="en-IL"/>
-        </w:rPr>
-        <w:t>היתרון של ספריה זו שהיא מספקת צורות מוכנות למעגלים לוגים וחשמליים. אולם זוהי ספריה סטטית אשר איננה תומכת באירועים ובנוסף חסירה עושר גרפי. • שימוש ב</w:t>
-      </w:r>
-      <w:r>
-        <w:rPr>
-          <w:rFonts w:ascii="Segoe UI" w:eastAsia="Times New Roman" w:hAnsi="Segoe UI" w:cs="Segoe UI"/>
-          <w:color w:val="24292F"/>
-          <w:sz w:val="21"/>
-          <w:szCs w:val="21"/>
-          <w:lang w:eastAsia="en-IL"/>
-        </w:rPr>
-        <w:t xml:space="preserve"> nodeeditor . </w:t>
+        <w:t xml:space="preserve">קראתי חומר וכן התחלתי להכיר את </w:t>
+      </w:r>
+      <w:proofErr w:type="spellStart"/>
+      <w:r>
+        <w:rPr>
+          <w:rFonts w:ascii="Segoe UI" w:eastAsia="Times New Roman" w:hAnsi="Segoe UI" w:cs="Segoe UI"/>
+          <w:color w:val="24292F"/>
+          <w:sz w:val="21"/>
+          <w:szCs w:val="21"/>
+          <w:rtl/>
+          <w:lang w:eastAsia="en-IL"/>
+        </w:rPr>
+        <w:t>הספריה</w:t>
+      </w:r>
+      <w:proofErr w:type="spellEnd"/>
+      <w:r>
+        <w:rPr>
+          <w:rFonts w:ascii="Segoe UI" w:eastAsia="Times New Roman" w:hAnsi="Segoe UI" w:cs="Segoe UI"/>
+          <w:color w:val="24292F"/>
+          <w:sz w:val="21"/>
+          <w:szCs w:val="21"/>
+          <w:rtl/>
+          <w:lang w:eastAsia="en-IL"/>
+        </w:rPr>
+        <w:t>. על פי המלצת המרצה אפשרות זו ירדה שכן אין היא אידיאלית בתור ספריה גרפית. • שימוש ב</w:t>
+      </w:r>
+      <w:r>
+        <w:rPr>
+          <w:rFonts w:ascii="Segoe UI" w:eastAsia="Times New Roman" w:hAnsi="Segoe UI" w:cs="Segoe UI"/>
+          <w:color w:val="24292F"/>
+          <w:sz w:val="21"/>
+          <w:szCs w:val="21"/>
+          <w:lang w:eastAsia="en-IL"/>
+        </w:rPr>
+        <w:t xml:space="preserve"> </w:t>
+      </w:r>
+      <w:proofErr w:type="spellStart"/>
+      <w:r>
+        <w:rPr>
+          <w:rFonts w:ascii="Segoe UI" w:eastAsia="Times New Roman" w:hAnsi="Segoe UI" w:cs="Segoe UI"/>
+          <w:color w:val="24292F"/>
+          <w:sz w:val="21"/>
+          <w:szCs w:val="21"/>
+          <w:lang w:eastAsia="en-IL"/>
+        </w:rPr>
+        <w:t>Schemadraw</w:t>
+      </w:r>
+      <w:proofErr w:type="spellEnd"/>
+      <w:r>
+        <w:rPr>
+          <w:rFonts w:ascii="Segoe UI" w:eastAsia="Times New Roman" w:hAnsi="Segoe UI" w:cs="Segoe UI"/>
+          <w:color w:val="24292F"/>
+          <w:sz w:val="21"/>
+          <w:szCs w:val="21"/>
+          <w:lang w:eastAsia="en-IL"/>
+        </w:rPr>
+        <w:t xml:space="preserve">. </w:t>
+      </w:r>
+      <w:r>
+        <w:rPr>
+          <w:rFonts w:ascii="Segoe UI" w:eastAsia="Times New Roman" w:hAnsi="Segoe UI" w:cs="Segoe UI"/>
+          <w:color w:val="24292F"/>
+          <w:sz w:val="21"/>
+          <w:szCs w:val="21"/>
+          <w:rtl/>
+          <w:lang w:eastAsia="en-IL"/>
+        </w:rPr>
+        <w:t xml:space="preserve">היתרון של ספריה זו שהיא מספקת צורות מוכנות למעגלים לוגים וחשמליים. אולם זוהי ספריה סטטית אשר איננה תומכת באירועים ובנוסף </w:t>
+      </w:r>
+      <w:proofErr w:type="spellStart"/>
+      <w:r>
+        <w:rPr>
+          <w:rFonts w:ascii="Segoe UI" w:eastAsia="Times New Roman" w:hAnsi="Segoe UI" w:cs="Segoe UI"/>
+          <w:color w:val="24292F"/>
+          <w:sz w:val="21"/>
+          <w:szCs w:val="21"/>
+          <w:rtl/>
+          <w:lang w:eastAsia="en-IL"/>
+        </w:rPr>
+        <w:t>חסירה</w:t>
+      </w:r>
+      <w:proofErr w:type="spellEnd"/>
+      <w:r>
+        <w:rPr>
+          <w:rFonts w:ascii="Segoe UI" w:eastAsia="Times New Roman" w:hAnsi="Segoe UI" w:cs="Segoe UI"/>
+          <w:color w:val="24292F"/>
+          <w:sz w:val="21"/>
+          <w:szCs w:val="21"/>
+          <w:rtl/>
+          <w:lang w:eastAsia="en-IL"/>
+        </w:rPr>
+        <w:t xml:space="preserve"> עושר גרפי. • שימוש ב</w:t>
+      </w:r>
+      <w:r>
+        <w:rPr>
+          <w:rFonts w:ascii="Segoe UI" w:eastAsia="Times New Roman" w:hAnsi="Segoe UI" w:cs="Segoe UI"/>
+          <w:color w:val="24292F"/>
+          <w:sz w:val="21"/>
+          <w:szCs w:val="21"/>
+          <w:lang w:eastAsia="en-IL"/>
+        </w:rPr>
+        <w:t xml:space="preserve"> </w:t>
+      </w:r>
+      <w:proofErr w:type="spellStart"/>
+      <w:r>
+        <w:rPr>
+          <w:rFonts w:ascii="Segoe UI" w:eastAsia="Times New Roman" w:hAnsi="Segoe UI" w:cs="Segoe UI"/>
+          <w:color w:val="24292F"/>
+          <w:sz w:val="21"/>
+          <w:szCs w:val="21"/>
+          <w:lang w:eastAsia="en-IL"/>
+        </w:rPr>
+        <w:t>nodeeditor</w:t>
+      </w:r>
+      <w:proofErr w:type="spellEnd"/>
+      <w:r>
+        <w:rPr>
+          <w:rFonts w:ascii="Segoe UI" w:eastAsia="Times New Roman" w:hAnsi="Segoe UI" w:cs="Segoe UI"/>
+          <w:color w:val="24292F"/>
+          <w:sz w:val="21"/>
+          <w:szCs w:val="21"/>
+          <w:lang w:eastAsia="en-IL"/>
+        </w:rPr>
+        <w:t xml:space="preserve"> . </w:t>
       </w:r>
       <w:r>
         <w:rPr>
@@ -363,7 +457,31 @@
           <w:rtl/>
           <w:lang w:eastAsia="en-IL"/>
         </w:rPr>
-        <w:t>מאשר עבור צורות גרפיות ומצריכה לימוד בהיקף נרחב מאוד. כיסוי הספריה וכן יישומים שלה מצריך צפייה בעשרות קטעי וידאו של כ30 דקות כל אחד וכן בהרבה מאוד דוגמאות קוד וגם אז ספק אם היא תתמוך בכל הנדרש. • שימוש ב</w:t>
+        <w:t xml:space="preserve">מאשר עבור צורות גרפיות ומצריכה לימוד בהיקף נרחב מאוד. כיסוי </w:t>
+      </w:r>
+      <w:proofErr w:type="spellStart"/>
+      <w:r>
+        <w:rPr>
+          <w:rFonts w:ascii="Segoe UI" w:eastAsia="Times New Roman" w:hAnsi="Segoe UI" w:cs="Segoe UI"/>
+          <w:color w:val="24292F"/>
+          <w:sz w:val="21"/>
+          <w:szCs w:val="21"/>
+          <w:rtl/>
+          <w:lang w:eastAsia="en-IL"/>
+        </w:rPr>
+        <w:t>הספריה</w:t>
+      </w:r>
+      <w:proofErr w:type="spellEnd"/>
+      <w:r>
+        <w:rPr>
+          <w:rFonts w:ascii="Segoe UI" w:eastAsia="Times New Roman" w:hAnsi="Segoe UI" w:cs="Segoe UI"/>
+          <w:color w:val="24292F"/>
+          <w:sz w:val="21"/>
+          <w:szCs w:val="21"/>
+          <w:rtl/>
+          <w:lang w:eastAsia="en-IL"/>
+        </w:rPr>
+        <w:t xml:space="preserve"> וכן יישומים שלה מצריך צפייה בעשרות קטעי וידאו של כ30 דקות כל אחד וכן בהרבה מאוד דוגמאות קוד וגם אז ספק אם היא תתמוך בכל הנדרש. • שימוש ב</w:t>
       </w:r>
       <w:r>
         <w:rPr>
@@ -394,7 +512,29 @@
           <w:szCs w:val="21"/>
           <w:lang w:eastAsia="en-IL"/>
         </w:rPr>
-        <w:t xml:space="preserve"> tKinter. </w:t>
+        <w:t xml:space="preserve"> </w:t>
+      </w:r>
+      <w:proofErr w:type="spellStart"/>
+      <w:r>
+        <w:rPr>
+          <w:rFonts w:ascii="Segoe UI" w:eastAsia="Times New Roman" w:hAnsi="Segoe UI" w:cs="Segoe UI"/>
+          <w:color w:val="24292F"/>
+          <w:sz w:val="21"/>
+          <w:szCs w:val="21"/>
+          <w:lang w:eastAsia="en-IL"/>
+        </w:rPr>
+        <w:t>tKinter</w:t>
+      </w:r>
+      <w:proofErr w:type="spellEnd"/>
+      <w:r>
+        <w:rPr>
+          <w:rFonts w:ascii="Segoe UI" w:eastAsia="Times New Roman" w:hAnsi="Segoe UI" w:cs="Segoe UI"/>
+          <w:color w:val="24292F"/>
+          <w:sz w:val="21"/>
+          <w:szCs w:val="21"/>
+          <w:lang w:eastAsia="en-IL"/>
+        </w:rPr>
+        <w:t xml:space="preserve">. </w:t>
       </w:r>
       <w:r>
         <w:rPr>
@@ -436,7 +576,29 @@
           <w:szCs w:val="21"/>
           <w:lang w:eastAsia="en-IL"/>
         </w:rPr>
-        <w:t xml:space="preserve"> tKinter.</w:t>
+        <w:t xml:space="preserve"> </w:t>
+      </w:r>
+      <w:proofErr w:type="spellStart"/>
+      <w:r>
+        <w:rPr>
+          <w:rFonts w:ascii="Segoe UI" w:eastAsia="Times New Roman" w:hAnsi="Segoe UI" w:cs="Segoe UI"/>
+          <w:color w:val="24292F"/>
+          <w:sz w:val="21"/>
+          <w:szCs w:val="21"/>
+          <w:lang w:eastAsia="en-IL"/>
+        </w:rPr>
+        <w:t>tKinter</w:t>
+      </w:r>
+      <w:proofErr w:type="spellEnd"/>
+      <w:r>
+        <w:rPr>
+          <w:rFonts w:ascii="Segoe UI" w:eastAsia="Times New Roman" w:hAnsi="Segoe UI" w:cs="Segoe UI"/>
+          <w:color w:val="24292F"/>
+          <w:sz w:val="21"/>
+          <w:szCs w:val="21"/>
+          <w:lang w:eastAsia="en-IL"/>
+        </w:rPr>
+        <w:t>.</w:t>
       </w:r>
     </w:p>
     <w:p>
@@ -524,7 +686,29 @@
           <w:szCs w:val="21"/>
           <w:lang w:eastAsia="en-IL"/>
         </w:rPr>
-        <w:t xml:space="preserve"> nodeeditor </w:t>
+        <w:t xml:space="preserve"> </w:t>
+      </w:r>
+      <w:proofErr w:type="spellStart"/>
+      <w:r>
+        <w:rPr>
+          <w:rFonts w:ascii="Segoe UI" w:eastAsia="Times New Roman" w:hAnsi="Segoe UI" w:cs="Segoe UI"/>
+          <w:color w:val="24292F"/>
+          <w:sz w:val="21"/>
+          <w:szCs w:val="21"/>
+          <w:lang w:eastAsia="en-IL"/>
+        </w:rPr>
+        <w:t>nodeeditor</w:t>
+      </w:r>
+      <w:proofErr w:type="spellEnd"/>
+      <w:r>
+        <w:rPr>
+          <w:rFonts w:ascii="Segoe UI" w:eastAsia="Times New Roman" w:hAnsi="Segoe UI" w:cs="Segoe UI"/>
+          <w:color w:val="24292F"/>
+          <w:sz w:val="21"/>
+          <w:szCs w:val="21"/>
+          <w:lang w:eastAsia="en-IL"/>
+        </w:rPr>
+        <w:t xml:space="preserve"> </w:t>
       </w:r>
       <w:r>
         <w:rPr>
@@ -554,8 +738,33 @@
           <w:rtl/>
           <w:lang w:val="en-US" w:eastAsia="en-IL"/>
         </w:rPr>
-        <w:t xml:space="preserve">מתברר מלימוד הקבצים כי עמ לשנות את הגרפיקה יש צורך בלימוד </w:t>
-      </w:r>
+        <w:t xml:space="preserve">מתברר מלימוד הקבצים כי </w:t>
+      </w:r>
+      <w:proofErr w:type="spellStart"/>
+      <w:r>
+        <w:rPr>
+          <w:rFonts w:ascii="Segoe UI" w:eastAsia="Times New Roman" w:hAnsi="Segoe UI" w:cs="Segoe UI" w:hint="cs"/>
+          <w:color w:val="24292F"/>
+          <w:sz w:val="21"/>
+          <w:szCs w:val="21"/>
+          <w:rtl/>
+          <w:lang w:val="en-US" w:eastAsia="en-IL"/>
+        </w:rPr>
+        <w:t>עמ</w:t>
+      </w:r>
+      <w:proofErr w:type="spellEnd"/>
+      <w:r>
+        <w:rPr>
+          <w:rFonts w:ascii="Segoe UI" w:eastAsia="Times New Roman" w:hAnsi="Segoe UI" w:cs="Segoe UI" w:hint="cs"/>
+          <w:color w:val="24292F"/>
+          <w:sz w:val="21"/>
+          <w:szCs w:val="21"/>
+          <w:rtl/>
+          <w:lang w:val="en-US" w:eastAsia="en-IL"/>
+        </w:rPr>
+        <w:t xml:space="preserve"> לשנות את הגרפיקה יש צורך בלימוד </w:t>
+      </w:r>
+      <w:proofErr w:type="spellStart"/>
       <w:r>
         <w:rPr>
           <w:rFonts w:ascii="Segoe UI" w:eastAsia="Times New Roman" w:hAnsi="Segoe UI" w:cs="Segoe UI"/>
@@ -566,6 +775,7 @@
         </w:rPr>
         <w:t>QtPy</w:t>
       </w:r>
+      <w:proofErr w:type="spellEnd"/>
       <w:r>
         <w:rPr>
           <w:rFonts w:ascii="Segoe UI" w:eastAsia="Times New Roman" w:hAnsi="Segoe UI" w:cs="Segoe UI" w:hint="cs"/>
@@ -598,6 +808,7 @@
         </w:rPr>
         <w:t xml:space="preserve"> מנוהלת בשני מקומות. מעטפת חיצונית בקובץ </w:t>
       </w:r>
+      <w:proofErr w:type="spellStart"/>
       <w:r>
         <w:rPr>
           <w:rFonts w:ascii="Segoe UI" w:eastAsia="Times New Roman" w:hAnsi="Segoe UI" w:cs="Segoe UI"/>
@@ -608,6 +819,7 @@
         </w:rPr>
         <w:t>node_graphics_node</w:t>
       </w:r>
+      <w:proofErr w:type="spellEnd"/>
       <w:r>
         <w:rPr>
           <w:rFonts w:ascii="Segoe UI" w:eastAsia="Times New Roman" w:hAnsi="Segoe UI" w:cs="Segoe UI" w:hint="cs"/>
@@ -640,6 +852,7 @@
         </w:rPr>
         <w:t xml:space="preserve">. תוכן פנימי ב </w:t>
       </w:r>
+      <w:proofErr w:type="spellStart"/>
       <w:r>
         <w:rPr>
           <w:rFonts w:ascii="Segoe UI" w:eastAsia="Times New Roman" w:hAnsi="Segoe UI" w:cs="Segoe UI"/>
@@ -650,6 +863,7 @@
         </w:rPr>
         <w:t>node_editor_widget</w:t>
       </w:r>
+      <w:proofErr w:type="spellEnd"/>
       <w:r>
         <w:rPr>
           <w:rFonts w:ascii="Segoe UI" w:eastAsia="Times New Roman" w:hAnsi="Segoe UI" w:cs="Segoe UI" w:hint="cs"/>
@@ -661,6 +875,7 @@
         </w:rPr>
         <w:t xml:space="preserve"> בפונקציה </w:t>
       </w:r>
+      <w:proofErr w:type="spellStart"/>
       <w:r>
         <w:rPr>
           <w:rFonts w:ascii="Segoe UI" w:eastAsia="Times New Roman" w:hAnsi="Segoe UI" w:cs="Segoe UI"/>
@@ -671,6 +886,7 @@
         </w:rPr>
         <w:t>initUI</w:t>
       </w:r>
+      <w:proofErr w:type="spellEnd"/>
     </w:p>
     <w:p>
       <w:pPr>
@@ -688,7 +904,31 @@
           <w:rtl/>
           <w:lang w:val="en-US" w:eastAsia="en-IL"/>
         </w:rPr>
-        <w:t xml:space="preserve">בוצע שינוי הכותרות עמ לייצג שערים לוגים </w:t>
+        <w:t xml:space="preserve">בוצע שינוי הכותרות </w:t>
+      </w:r>
+      <w:proofErr w:type="spellStart"/>
+      <w:r>
+        <w:rPr>
+          <w:rFonts w:ascii="Segoe UI" w:eastAsia="Times New Roman" w:hAnsi="Segoe UI" w:cs="Segoe UI" w:hint="cs"/>
+          <w:color w:val="24292F"/>
+          <w:sz w:val="21"/>
+          <w:szCs w:val="21"/>
+          <w:rtl/>
+          <w:lang w:val="en-US" w:eastAsia="en-IL"/>
+        </w:rPr>
+        <w:t>עמ</w:t>
+      </w:r>
+      <w:proofErr w:type="spellEnd"/>
+      <w:r>
+        <w:rPr>
+          <w:rFonts w:ascii="Segoe UI" w:eastAsia="Times New Roman" w:hAnsi="Segoe UI" w:cs="Segoe UI" w:hint="cs"/>
+          <w:color w:val="24292F"/>
+          <w:sz w:val="21"/>
+          <w:szCs w:val="21"/>
+          <w:rtl/>
+          <w:lang w:val="en-US" w:eastAsia="en-IL"/>
+        </w:rPr>
+        <w:t xml:space="preserve"> לייצג שערים לוגים </w:t>
       </w:r>
       <w:r>
         <w:rPr>
@@ -712,6 +952,7 @@
         </w:rPr>
         <w:t xml:space="preserve"> הפונקציה </w:t>
       </w:r>
+      <w:proofErr w:type="spellStart"/>
       <w:r>
         <w:rPr>
           <w:rFonts w:ascii="Segoe UI" w:eastAsia="Times New Roman" w:hAnsi="Segoe UI" w:cs="Segoe UI"/>
@@ -722,6 +963,7 @@
         </w:rPr>
         <w:t>addNodes</w:t>
       </w:r>
+      <w:proofErr w:type="spellEnd"/>
       <w:r>
         <w:rPr>
           <w:rFonts w:ascii="Segoe UI" w:eastAsia="Times New Roman" w:hAnsi="Segoe UI" w:cs="Segoe UI" w:hint="cs"/>
@@ -733,6 +975,7 @@
         </w:rPr>
         <w:t xml:space="preserve"> בקובץ </w:t>
       </w:r>
+      <w:proofErr w:type="spellStart"/>
       <w:r>
         <w:rPr>
           <w:rFonts w:ascii="Segoe UI" w:eastAsia="Times New Roman" w:hAnsi="Segoe UI" w:cs="Segoe UI"/>
@@ -743,6 +986,7 @@
         </w:rPr>
         <w:t>node_editor_widget</w:t>
       </w:r>
+      <w:proofErr w:type="spellEnd"/>
       <w:r>
         <w:rPr>
           <w:rFonts w:ascii="Segoe UI" w:eastAsia="Times New Roman" w:hAnsi="Segoe UI" w:cs="Segoe UI" w:hint="cs"/>
@@ -794,6 +1038,7 @@
         </w:rPr>
         <w:t xml:space="preserve"> ע"ג החלון תתבצע באותו הקובץ בפונקציה </w:t>
       </w:r>
+      <w:proofErr w:type="spellStart"/>
       <w:r>
         <w:rPr>
           <w:rFonts w:ascii="Segoe UI" w:eastAsia="Times New Roman" w:hAnsi="Segoe UI" w:cs="Segoe UI"/>
@@ -804,6 +1049,7 @@
         </w:rPr>
         <w:t>addNodes</w:t>
       </w:r>
+      <w:proofErr w:type="spellEnd"/>
       <w:r>
         <w:rPr>
           <w:rFonts w:ascii="Segoe UI" w:eastAsia="Times New Roman" w:hAnsi="Segoe UI" w:cs="Segoe UI" w:hint="cs"/>
@@ -879,6 +1125,7 @@
         </w:rPr>
         <w:t xml:space="preserve"> בקובץ </w:t>
       </w:r>
+      <w:proofErr w:type="spellStart"/>
       <w:r>
         <w:rPr>
           <w:rFonts w:ascii="Segoe UI" w:eastAsia="Times New Roman" w:hAnsi="Segoe UI" w:cs="Segoe UI"/>
@@ -889,6 +1136,7 @@
         </w:rPr>
         <w:t>node_socket</w:t>
       </w:r>
+      <w:proofErr w:type="spellEnd"/>
       <w:r>
         <w:rPr>
           <w:rFonts w:ascii="Segoe UI" w:eastAsia="Times New Roman" w:hAnsi="Segoe UI" w:cs="Segoe UI" w:hint="cs"/>
@@ -900,6 +1148,7 @@
         </w:rPr>
         <w:t xml:space="preserve">, </w:t>
       </w:r>
+      <w:proofErr w:type="spellStart"/>
       <w:r>
         <w:rPr>
           <w:rFonts w:ascii="Segoe UI" w:eastAsia="Times New Roman" w:hAnsi="Segoe UI" w:cs="Segoe UI"/>
@@ -910,6 +1159,7 @@
         </w:rPr>
         <w:t>node_graphics_socket</w:t>
       </w:r>
+      <w:proofErr w:type="spellEnd"/>
     </w:p>
     <w:p>
       <w:pPr>
@@ -934,18 +1184,9 @@
           <w:rtl/>
           <w:lang w:val="en-US" w:eastAsia="en-IL"/>
         </w:rPr>
-        <w:t xml:space="preserve">יש לשים לב לפונקצייה </w:t>
-      </w:r>
-      <w:r>
-        <w:rPr>
-          <w:rFonts w:ascii="Segoe UI" w:eastAsia="Times New Roman" w:hAnsi="Segoe UI" w:cs="Segoe UI"/>
-          <w:color w:val="24292F"/>
-          <w:sz w:val="21"/>
-          <w:szCs w:val="21"/>
-          <w:lang w:val="en-US" w:eastAsia="en-IL"/>
-        </w:rPr>
-        <w:t>initSocket()</w:t>
-      </w:r>
+        <w:t xml:space="preserve">יש לשים לב </w:t>
+      </w:r>
+      <w:proofErr w:type="spellStart"/>
       <w:r>
         <w:rPr>
           <w:rFonts w:ascii="Segoe UI" w:eastAsia="Times New Roman" w:hAnsi="Segoe UI" w:cs="Segoe UI" w:hint="cs"/>
@@ -955,8 +1196,54 @@
           <w:rtl/>
           <w:lang w:val="en-US" w:eastAsia="en-IL"/>
         </w:rPr>
+        <w:t>לפונקצייה</w:t>
+      </w:r>
+      <w:proofErr w:type="spellEnd"/>
+      <w:r>
+        <w:rPr>
+          <w:rFonts w:ascii="Segoe UI" w:eastAsia="Times New Roman" w:hAnsi="Segoe UI" w:cs="Segoe UI" w:hint="cs"/>
+          <w:color w:val="24292F"/>
+          <w:sz w:val="21"/>
+          <w:szCs w:val="21"/>
+          <w:rtl/>
+          <w:lang w:val="en-US" w:eastAsia="en-IL"/>
+        </w:rPr>
+        <w:t xml:space="preserve"> </w:t>
+      </w:r>
+      <w:proofErr w:type="spellStart"/>
+      <w:r>
+        <w:rPr>
+          <w:rFonts w:ascii="Segoe UI" w:eastAsia="Times New Roman" w:hAnsi="Segoe UI" w:cs="Segoe UI"/>
+          <w:color w:val="24292F"/>
+          <w:sz w:val="21"/>
+          <w:szCs w:val="21"/>
+          <w:lang w:val="en-US" w:eastAsia="en-IL"/>
+        </w:rPr>
+        <w:t>initSocket</w:t>
+      </w:r>
+      <w:proofErr w:type="spellEnd"/>
+      <w:r>
+        <w:rPr>
+          <w:rFonts w:ascii="Segoe UI" w:eastAsia="Times New Roman" w:hAnsi="Segoe UI" w:cs="Segoe UI"/>
+          <w:color w:val="24292F"/>
+          <w:sz w:val="21"/>
+          <w:szCs w:val="21"/>
+          <w:lang w:val="en-US" w:eastAsia="en-IL"/>
+        </w:rPr>
+        <w:t>()</w:t>
+      </w:r>
+      <w:r>
+        <w:rPr>
+          <w:rFonts w:ascii="Segoe UI" w:eastAsia="Times New Roman" w:hAnsi="Segoe UI" w:cs="Segoe UI" w:hint="cs"/>
+          <w:color w:val="24292F"/>
+          <w:sz w:val="21"/>
+          <w:szCs w:val="21"/>
+          <w:rtl/>
+          <w:lang w:val="en-US" w:eastAsia="en-IL"/>
+        </w:rPr>
         <w:t xml:space="preserve"> שנמצאת במחלקה </w:t>
       </w:r>
+      <w:proofErr w:type="spellStart"/>
       <w:r>
         <w:rPr>
           <w:rFonts w:ascii="Segoe UI" w:eastAsia="Times New Roman" w:hAnsi="Segoe UI" w:cs="Segoe UI"/>
@@ -967,6 +1254,7 @@
         </w:rPr>
         <w:t>node_graphics_node</w:t>
       </w:r>
+      <w:proofErr w:type="spellEnd"/>
     </w:p>
     <w:p>
       <w:pPr>
@@ -1037,15 +1325,27 @@
         </w:rPr>
         <w:t xml:space="preserve"> נמצאת בפונקציה </w:t>
       </w:r>
-      <w:r>
-        <w:rPr>
-          <w:rFonts w:ascii="Segoe UI" w:eastAsia="Times New Roman" w:hAnsi="Segoe UI" w:cs="Segoe UI"/>
-          <w:color w:val="24292F"/>
-          <w:sz w:val="21"/>
-          <w:szCs w:val="21"/>
-          <w:lang w:val="en-US" w:eastAsia="en-IL"/>
-        </w:rPr>
-        <w:t>node_graphics_socket.paint()</w:t>
+      <w:proofErr w:type="spellStart"/>
+      <w:r>
+        <w:rPr>
+          <w:rFonts w:ascii="Segoe UI" w:eastAsia="Times New Roman" w:hAnsi="Segoe UI" w:cs="Segoe UI"/>
+          <w:color w:val="24292F"/>
+          <w:sz w:val="21"/>
+          <w:szCs w:val="21"/>
+          <w:lang w:val="en-US" w:eastAsia="en-IL"/>
+        </w:rPr>
+        <w:t>node_graphics_socket.paint</w:t>
+      </w:r>
+      <w:proofErr w:type="spellEnd"/>
+      <w:r>
+        <w:rPr>
+          <w:rFonts w:ascii="Segoe UI" w:eastAsia="Times New Roman" w:hAnsi="Segoe UI" w:cs="Segoe UI"/>
+          <w:color w:val="24292F"/>
+          <w:sz w:val="21"/>
+          <w:szCs w:val="21"/>
+          <w:lang w:val="en-US" w:eastAsia="en-IL"/>
+        </w:rPr>
+        <w:t>()</w:t>
       </w:r>
     </w:p>
     <w:p>
@@ -1074,6 +1374,7 @@
         </w:rPr>
         <w:t xml:space="preserve">לימוד עבודה מול </w:t>
       </w:r>
+      <w:proofErr w:type="spellStart"/>
       <w:r>
         <w:rPr>
           <w:rFonts w:ascii="Segoe UI" w:eastAsia="Times New Roman" w:hAnsi="Segoe UI" w:cs="Segoe UI"/>
@@ -1084,6 +1385,7 @@
         </w:rPr>
         <w:t>gitHub</w:t>
       </w:r>
+      <w:proofErr w:type="spellEnd"/>
     </w:p>
     <w:p>
       <w:pPr>
@@ -1170,12 +1472,14 @@
         </w:rPr>
         <w:t xml:space="preserve">שליטה בכמות הכניסות והיציאות של כל שער נמצאת בפונקציה </w:t>
       </w:r>
+      <w:proofErr w:type="spellStart"/>
       <w:r>
         <w:rPr>
           <w:lang w:val="en-US"/>
         </w:rPr>
         <w:t>addNodes</w:t>
       </w:r>
+      <w:proofErr w:type="spellEnd"/>
       <w:r>
         <w:rPr>
           <w:rFonts w:hint="cs"/>
@@ -1184,12 +1488,14 @@
         </w:rPr>
         <w:t xml:space="preserve"> בקובץ </w:t>
       </w:r>
+      <w:proofErr w:type="spellStart"/>
       <w:r>
         <w:rPr>
           <w:lang w:val="en-US"/>
         </w:rPr>
         <w:t>node_editor_widget</w:t>
       </w:r>
+      <w:proofErr w:type="spellEnd"/>
       <w:r>
         <w:rPr>
           <w:rFonts w:hint="cs"/>
@@ -1233,12 +1539,14 @@
         </w:rPr>
         <w:t xml:space="preserve"> על גבול השער נמצאת בפונקציה </w:t>
       </w:r>
+      <w:proofErr w:type="spellStart"/>
       <w:r>
         <w:rPr>
           <w:lang w:val="en-US"/>
         </w:rPr>
         <w:t>getSocketPosition</w:t>
       </w:r>
+      <w:proofErr w:type="spellEnd"/>
       <w:r>
         <w:rPr>
           <w:rFonts w:hint="cs"/>
@@ -1247,12 +1555,14 @@
         </w:rPr>
         <w:t xml:space="preserve"> בקובץ </w:t>
       </w:r>
+      <w:proofErr w:type="spellStart"/>
       <w:r>
         <w:rPr>
           <w:lang w:val="en-US"/>
         </w:rPr>
         <w:t>node_node</w:t>
       </w:r>
+      <w:proofErr w:type="spellEnd"/>
       <w:r>
         <w:rPr>
           <w:rFonts w:hint="cs"/>
@@ -1273,13 +1583,23 @@
           <w:lang w:val="en-US"/>
         </w:rPr>
       </w:pPr>
-      <w:r>
-        <w:rPr>
-          <w:rFonts w:hint="cs"/>
-          <w:rtl/>
-          <w:lang w:val="en-US"/>
-        </w:rPr>
-        <w:t xml:space="preserve">איתחול ה </w:t>
+      <w:proofErr w:type="spellStart"/>
+      <w:r>
+        <w:rPr>
+          <w:rFonts w:hint="cs"/>
+          <w:rtl/>
+          <w:lang w:val="en-US"/>
+        </w:rPr>
+        <w:t>איתחול</w:t>
+      </w:r>
+      <w:proofErr w:type="spellEnd"/>
+      <w:r>
+        <w:rPr>
+          <w:rFonts w:hint="cs"/>
+          <w:rtl/>
+          <w:lang w:val="en-US"/>
+        </w:rPr>
+        <w:t xml:space="preserve"> ה </w:t>
       </w:r>
       <w:r>
         <w:rPr>
@@ -1295,12 +1615,14 @@
         </w:rPr>
         <w:t xml:space="preserve"> מתבצע ב קובץ </w:t>
       </w:r>
+      <w:proofErr w:type="spellStart"/>
       <w:r>
         <w:rPr>
           <w:lang w:val="en-US"/>
         </w:rPr>
         <w:t>node_node</w:t>
       </w:r>
+      <w:proofErr w:type="spellEnd"/>
       <w:r>
         <w:rPr>
           <w:rFonts w:hint="cs"/>
@@ -1309,12 +1631,14 @@
         </w:rPr>
         <w:t xml:space="preserve"> בפונקציה </w:t>
       </w:r>
+      <w:proofErr w:type="spellStart"/>
       <w:r>
         <w:rPr>
           <w:lang w:val="en-US"/>
         </w:rPr>
         <w:t>initSocket</w:t>
       </w:r>
+      <w:proofErr w:type="spellEnd"/>
       <w:r>
         <w:rPr>
           <w:rFonts w:hint="cs"/>
@@ -1341,7 +1665,43 @@
           <w:rtl/>
           <w:lang w:val="en-US"/>
         </w:rPr>
-        <w:t>בוצע שינוי של צורת האיתחול. במקור האיתחול הוא קשיח ומתבצע עבור כל הכניסות וכל היציאות בבת אחת, כלומר המשתמש יכול לשלוט במיקום של קבוצת הכניסות ולא של כל כניסה בפני עצמה וכן ביחס ליציאות. שיניתי את הקוד כך שניתן יהיה לשלוט על כל כניסה בפני עצמה</w:t>
+        <w:t xml:space="preserve">בוצע שינוי של צורת </w:t>
+      </w:r>
+      <w:proofErr w:type="spellStart"/>
+      <w:r>
+        <w:rPr>
+          <w:rFonts w:hint="cs"/>
+          <w:rtl/>
+          <w:lang w:val="en-US"/>
+        </w:rPr>
+        <w:t>האיתחול</w:t>
+      </w:r>
+      <w:proofErr w:type="spellEnd"/>
+      <w:r>
+        <w:rPr>
+          <w:rFonts w:hint="cs"/>
+          <w:rtl/>
+          <w:lang w:val="en-US"/>
+        </w:rPr>
+        <w:t xml:space="preserve">. במקור </w:t>
+      </w:r>
+      <w:proofErr w:type="spellStart"/>
+      <w:r>
+        <w:rPr>
+          <w:rFonts w:hint="cs"/>
+          <w:rtl/>
+          <w:lang w:val="en-US"/>
+        </w:rPr>
+        <w:t>האיתחול</w:t>
+      </w:r>
+      <w:proofErr w:type="spellEnd"/>
+      <w:r>
+        <w:rPr>
+          <w:rFonts w:hint="cs"/>
+          <w:rtl/>
+          <w:lang w:val="en-US"/>
+        </w:rPr>
+        <w:t xml:space="preserve"> הוא קשיח ומתבצע עבור כל הכניסות וכל היציאות בבת אחת, כלומר המשתמש יכול לשלוט במיקום של קבוצת הכניסות ולא של כל כניסה בפני עצמה וכן ביחס ליציאות. שיניתי את הקוד כך שניתן יהיה לשלוט על כל כניסה בפני עצמה</w:t>
       </w:r>
     </w:p>
     <w:p>
@@ -1450,7 +1810,25 @@
           <w:rtl/>
           <w:lang w:val="en-US"/>
         </w:rPr>
-        <w:t>עיבוד קבצים בפייתון, שילוב עיבוד הקובץ , הוצאת רשימת המעגלים מתוכו וציור השערים על המסך , עדיין לא בסדר הנכון ובלא חיבור ביניהם</w:t>
+        <w:t xml:space="preserve">עיבוד קבצים </w:t>
+      </w:r>
+      <w:proofErr w:type="spellStart"/>
+      <w:r>
+        <w:rPr>
+          <w:rFonts w:hint="cs"/>
+          <w:rtl/>
+          <w:lang w:val="en-US"/>
+        </w:rPr>
+        <w:t>בפייתון</w:t>
+      </w:r>
+      <w:proofErr w:type="spellEnd"/>
+      <w:r>
+        <w:rPr>
+          <w:rFonts w:hint="cs"/>
+          <w:rtl/>
+          <w:lang w:val="en-US"/>
+        </w:rPr>
+        <w:t>, שילוב עיבוד הקובץ , הוצאת רשימת המעגלים מתוכו וציור השערים על המסך , עדיין לא בסדר הנכון ובלא חיבור ביניהם</w:t>
       </w:r>
     </w:p>
     <w:p>
@@ -1578,6 +1956,14 @@
           <w:rtl/>
           <w:lang w:val="en-US"/>
         </w:rPr>
+        <w:t xml:space="preserve">שבוע המסתיים ב8/4: </w:t>
+      </w:r>
+      <w:r>
+        <w:rPr>
+          <w:rFonts w:hint="cs"/>
+          <w:rtl/>
+          <w:lang w:val="en-US"/>
+        </w:rPr>
         <w:t>הפיכת השערים לרשימה מקושרת על מנת למיין אותם בצורה קלה ונוחה בהתאם לכניסות והיציאות הלוגיות שלהם.</w:t>
       </w:r>
     </w:p>
@@ -1614,6 +2000,10 @@
     <w:p>
       <w:pPr>
         <w:pStyle w:val="ListParagraph"/>
+        <w:numPr>
+          <w:ilvl w:val="0"/>
+          <w:numId w:val="4"/>
+        </w:numPr>
         <w:bidi/>
         <w:spacing w:before="100" w:beforeAutospacing="1" w:after="100" w:afterAutospacing="1" w:line="240" w:lineRule="auto"/>
         <w:jc w:val="left"/>
@@ -1643,12 +2033,34 @@
           <w:rtl/>
           <w:lang w:val="en-US"/>
         </w:rPr>
-        <w:t xml:space="preserve"> ללא התקדמות, נקיונות לפסח</w:t>
+        <w:t xml:space="preserve"> ללא התקדמות, </w:t>
+      </w:r>
+      <w:proofErr w:type="spellStart"/>
+      <w:r>
+        <w:rPr>
+          <w:rFonts w:hint="cs"/>
+          <w:rtl/>
+          <w:lang w:val="en-US"/>
+        </w:rPr>
+        <w:t>נקיונות</w:t>
+      </w:r>
+      <w:proofErr w:type="spellEnd"/>
+      <w:r>
+        <w:rPr>
+          <w:rFonts w:hint="cs"/>
+          <w:rtl/>
+          <w:lang w:val="en-US"/>
+        </w:rPr>
+        <w:t xml:space="preserve"> לפסח</w:t>
       </w:r>
     </w:p>
     <w:p>
       <w:pPr>
         <w:pStyle w:val="ListParagraph"/>
+        <w:numPr>
+          <w:ilvl w:val="0"/>
+          <w:numId w:val="4"/>
+        </w:numPr>
         <w:bidi/>
         <w:spacing w:before="100" w:beforeAutospacing="1" w:after="100" w:afterAutospacing="1" w:line="240" w:lineRule="auto"/>
         <w:jc w:val="left"/>
@@ -1707,18 +2119,27 @@
         <w:spacing w:before="100" w:beforeAutospacing="1" w:after="100" w:afterAutospacing="1" w:line="240" w:lineRule="auto"/>
         <w:jc w:val="left"/>
         <w:rPr>
-          <w:rFonts w:hint="cs"/>
-          <w:rtl/>
-          <w:lang w:val="en-US"/>
-        </w:rPr>
-      </w:pPr>
-      <w:r>
-        <w:rPr>
-          <w:rFonts w:hint="cs"/>
-          <w:rtl/>
-          <w:lang w:val="en-US"/>
-        </w:rPr>
-        <w:t xml:space="preserve">הבעיות כרגע </w:t>
+          <w:rtl/>
+          <w:lang w:val="en-US"/>
+        </w:rPr>
+      </w:pPr>
+      <w:proofErr w:type="spellStart"/>
+      <w:r>
+        <w:rPr>
+          <w:rFonts w:hint="cs"/>
+          <w:rtl/>
+          <w:lang w:val="en-US"/>
+        </w:rPr>
+        <w:t>נסיון</w:t>
+      </w:r>
+      <w:proofErr w:type="spellEnd"/>
+      <w:r>
+        <w:rPr>
+          <w:rFonts w:hint="cs"/>
+          <w:rtl/>
+          <w:lang w:val="en-US"/>
+        </w:rPr>
+        <w:t xml:space="preserve"> לשנות את התוכן הפנימי של כל צומת </w:t>
       </w:r>
       <w:r>
         <w:rPr>
@@ -1733,22 +2154,205 @@
           <w:rtl/>
           <w:lang w:val="en-US"/>
         </w:rPr>
-        <w:t xml:space="preserve"> ציור הכניסות הראשוניות המזינות את השערים והיציאות. הספריה הזו תומכת רק בציור של </w:t>
-      </w:r>
-      <w:r>
-        <w:rPr>
-          <w:lang w:val="en-US"/>
-        </w:rPr>
-        <w:t>nodes</w:t>
-      </w:r>
-      <w:r>
-        <w:rPr>
-          <w:rFonts w:hint="cs"/>
-          <w:rtl/>
-          <w:lang w:val="en-US"/>
-        </w:rPr>
-        <w:t xml:space="preserve"> על פני המסך.</w:t>
-      </w:r>
+        <w:t xml:space="preserve"> </w:t>
+      </w:r>
+      <w:proofErr w:type="spellStart"/>
+      <w:r>
+        <w:rPr>
+          <w:rFonts w:hint="cs"/>
+          <w:rtl/>
+          <w:lang w:val="en-US"/>
+        </w:rPr>
+        <w:t>בנתיים</w:t>
+      </w:r>
+      <w:proofErr w:type="spellEnd"/>
+      <w:r>
+        <w:rPr>
+          <w:rFonts w:hint="cs"/>
+          <w:rtl/>
+          <w:lang w:val="en-US"/>
+        </w:rPr>
+        <w:t xml:space="preserve"> ללא הצלחה, הוא נקבע עבור כל הצמתים בבת אחת.</w:t>
+      </w:r>
+    </w:p>
+    <w:p>
+      <w:pPr>
+        <w:pStyle w:val="ListParagraph"/>
+        <w:bidi/>
+        <w:spacing w:before="100" w:beforeAutospacing="1" w:after="100" w:afterAutospacing="1" w:line="240" w:lineRule="auto"/>
+        <w:jc w:val="left"/>
+        <w:rPr>
+          <w:rtl/>
+          <w:lang w:val="en-US"/>
+        </w:rPr>
+      </w:pPr>
+      <w:r>
+        <w:rPr>
+          <w:rFonts w:hint="cs"/>
+          <w:rtl/>
+          <w:lang w:val="en-US"/>
+        </w:rPr>
+        <w:t>סה"כ 9 שעות עבודה.</w:t>
+      </w:r>
+    </w:p>
+    <w:p>
+      <w:pPr>
+        <w:pStyle w:val="ListParagraph"/>
+        <w:numPr>
+          <w:ilvl w:val="0"/>
+          <w:numId w:val="4"/>
+        </w:numPr>
+        <w:bidi/>
+        <w:spacing w:before="100" w:beforeAutospacing="1" w:after="100" w:afterAutospacing="1" w:line="240" w:lineRule="auto"/>
+        <w:jc w:val="left"/>
+        <w:rPr>
+          <w:lang w:val="en-US"/>
+        </w:rPr>
+      </w:pPr>
+      <w:r>
+        <w:rPr>
+          <w:rFonts w:hint="cs"/>
+          <w:rtl/>
+          <w:lang w:val="en-US"/>
+        </w:rPr>
+        <w:t>שבוע המסתיים ב29/4:</w:t>
+      </w:r>
+    </w:p>
+    <w:p>
+      <w:pPr>
+        <w:pStyle w:val="ListParagraph"/>
+        <w:bidi/>
+        <w:spacing w:before="100" w:beforeAutospacing="1" w:after="100" w:afterAutospacing="1" w:line="240" w:lineRule="auto"/>
+        <w:jc w:val="left"/>
+        <w:rPr>
+          <w:rtl/>
+          <w:lang w:val="en-US"/>
+        </w:rPr>
+      </w:pPr>
+      <w:r>
+        <w:rPr>
+          <w:rFonts w:hint="cs"/>
+          <w:rtl/>
+          <w:lang w:val="en-US"/>
+        </w:rPr>
+        <w:t xml:space="preserve">לימוד חלק מה </w:t>
+      </w:r>
+      <w:r>
+        <w:rPr>
+          <w:lang w:val="en-US"/>
+        </w:rPr>
+        <w:t>Tutorials</w:t>
+      </w:r>
+      <w:r>
+        <w:rPr>
+          <w:rFonts w:hint="cs"/>
+          <w:rtl/>
+          <w:lang w:val="en-US"/>
+        </w:rPr>
+        <w:t xml:space="preserve"> וקריאה אינטנסיבית של הקוד ובסופו של דבר ביצוע:</w:t>
+      </w:r>
+    </w:p>
+    <w:p>
+      <w:pPr>
+        <w:pStyle w:val="ListParagraph"/>
+        <w:numPr>
+          <w:ilvl w:val="1"/>
+          <w:numId w:val="4"/>
+        </w:numPr>
+        <w:bidi/>
+        <w:spacing w:before="100" w:beforeAutospacing="1" w:after="100" w:afterAutospacing="1" w:line="240" w:lineRule="auto"/>
+        <w:jc w:val="left"/>
+        <w:rPr>
+          <w:lang w:val="en-US"/>
+        </w:rPr>
+      </w:pPr>
+      <w:r>
+        <w:rPr>
+          <w:rFonts w:hint="cs"/>
+          <w:rtl/>
+          <w:lang w:val="en-US"/>
+        </w:rPr>
+        <w:t>הוספת רשימת הכניסות והיציאות לכל שער במקום כותרת פנימית אחידה לכל השערים</w:t>
+      </w:r>
+    </w:p>
+    <w:p>
+      <w:pPr>
+        <w:pStyle w:val="ListParagraph"/>
+        <w:numPr>
+          <w:ilvl w:val="1"/>
+          <w:numId w:val="4"/>
+        </w:numPr>
+        <w:bidi/>
+        <w:spacing w:before="100" w:beforeAutospacing="1" w:after="100" w:afterAutospacing="1" w:line="240" w:lineRule="auto"/>
+        <w:jc w:val="left"/>
+        <w:rPr>
+          <w:lang w:val="en-US"/>
+        </w:rPr>
+      </w:pPr>
+      <w:r>
+        <w:rPr>
+          <w:rFonts w:hint="cs"/>
+          <w:rtl/>
+          <w:lang w:val="en-US"/>
+        </w:rPr>
+        <w:t>קישור קשתות בין יציאה לכניסה המתאימה לה</w:t>
+      </w:r>
+    </w:p>
+    <w:p>
+      <w:pPr>
+        <w:bidi/>
+        <w:spacing w:before="100" w:beforeAutospacing="1" w:after="100" w:afterAutospacing="1" w:line="240" w:lineRule="auto"/>
+        <w:ind w:firstLine="720"/>
+        <w:jc w:val="left"/>
+        <w:rPr>
+          <w:lang w:val="en-US"/>
+        </w:rPr>
+      </w:pPr>
+      <w:r>
+        <w:rPr>
+          <w:rFonts w:hint="cs"/>
+          <w:rtl/>
+          <w:lang w:val="en-US"/>
+        </w:rPr>
+        <w:t>אציין שהמיון והמשימות האלו היו הקשות ביותר עד כה</w:t>
+      </w:r>
+    </w:p>
+    <w:p>
+      <w:pPr>
+        <w:bidi/>
+        <w:spacing w:before="100" w:beforeAutospacing="1" w:after="100" w:afterAutospacing="1" w:line="240" w:lineRule="auto"/>
+        <w:jc w:val="left"/>
+        <w:rPr>
+          <w:rFonts w:hint="cs"/>
+          <w:rtl/>
+          <w:lang w:val="en-US"/>
+        </w:rPr>
+      </w:pPr>
+    </w:p>
+    <w:p>
+      <w:pPr>
+        <w:pStyle w:val="ListParagraph"/>
+        <w:bidi/>
+        <w:spacing w:before="100" w:beforeAutospacing="1" w:after="100" w:afterAutospacing="1" w:line="240" w:lineRule="auto"/>
+        <w:jc w:val="left"/>
+        <w:rPr>
+          <w:rtl/>
+          <w:lang w:val="en-US"/>
+        </w:rPr>
+      </w:pPr>
+    </w:p>
+    <w:p>
+      <w:pPr>
+        <w:pStyle w:val="ListParagraph"/>
+        <w:bidi/>
+        <w:spacing w:before="100" w:beforeAutospacing="1" w:after="100" w:afterAutospacing="1" w:line="240" w:lineRule="auto"/>
+        <w:jc w:val="left"/>
+        <w:rPr>
+          <w:rFonts w:hint="cs"/>
+          <w:rtl/>
+          <w:lang w:val="en-US"/>
+        </w:rPr>
+      </w:pPr>
     </w:p>
     <w:sectPr>
       <w:pgSz w:w="11906" w:h="16838"/>
@@ -1765,7 +2369,7 @@
   <w:abstractNum w:abstractNumId="0" w15:restartNumberingAfterBreak="0">
     <w:nsid w:val="265B2E8D"/>
     <w:multiLevelType w:val="multilevel"/>
-    <w:tmpl w:val="27C4E6A8"/>
+    <w:tmpl w:val="1E6A392E"/>
     <w:lvl w:ilvl="0">
       <w:start w:val="2"/>
       <w:numFmt w:val="decimal"/>
@@ -1778,17 +2382,17 @@
         <w:ind w:left="720" w:hanging="360"/>
       </w:pPr>
     </w:lvl>
-    <w:lvl w:ilvl="1" w:tentative="1">
-      <w:start w:val="1"/>
-      <w:numFmt w:val="decimal"/>
+    <w:lvl w:ilvl="1">
+      <w:start w:val="1"/>
+      <w:numFmt w:val="hebrew1"/>
       <w:lvlText w:val="%2."/>
       <w:lvlJc w:val="left"/>
       <w:pPr>
-        <w:tabs>
-          <w:tab w:val="num" w:pos="1440"/>
-        </w:tabs>
         <w:ind w:left="1440" w:hanging="360"/>
       </w:pPr>
+      <w:rPr>
+        <w:rFonts w:hint="default"/>
+      </w:rPr>
     </w:lvl>
     <w:lvl w:ilvl="2" w:tentative="1">
       <w:start w:val="1"/>

</xml_diff>

<commit_message>
handling file loading through the menu.
</commit_message>
<xml_diff>
--- a/ReadMe.docx
+++ b/ReadMe.docx
@@ -2319,27 +2319,26 @@
     </w:p>
     <w:p>
       <w:pPr>
-        <w:bidi/>
-        <w:spacing w:before="100" w:beforeAutospacing="1" w:after="100" w:afterAutospacing="1" w:line="240" w:lineRule="auto"/>
-        <w:jc w:val="left"/>
-        <w:rPr>
-          <w:rFonts w:hint="cs"/>
-          <w:rtl/>
-          <w:lang w:val="en-US"/>
-        </w:rPr>
-      </w:pPr>
-    </w:p>
-    <w:p>
-      <w:pPr>
         <w:pStyle w:val="ListParagraph"/>
-        <w:bidi/>
-        <w:spacing w:before="100" w:beforeAutospacing="1" w:after="100" w:afterAutospacing="1" w:line="240" w:lineRule="auto"/>
-        <w:jc w:val="left"/>
-        <w:rPr>
-          <w:rtl/>
-          <w:lang w:val="en-US"/>
-        </w:rPr>
-      </w:pPr>
+        <w:numPr>
+          <w:ilvl w:val="0"/>
+          <w:numId w:val="4"/>
+        </w:numPr>
+        <w:bidi/>
+        <w:spacing w:before="100" w:beforeAutospacing="1" w:after="100" w:afterAutospacing="1" w:line="240" w:lineRule="auto"/>
+        <w:jc w:val="left"/>
+        <w:rPr>
+          <w:lang w:val="en-US"/>
+        </w:rPr>
+      </w:pPr>
+      <w:r>
+        <w:rPr>
+          <w:rFonts w:hint="cs"/>
+          <w:rtl/>
+          <w:lang w:val="en-US"/>
+        </w:rPr>
+        <w:t>שבוע המסתיים ב 6/5:</w:t>
+      </w:r>
     </w:p>
     <w:p>
       <w:pPr>
@@ -2348,7 +2347,185 @@
         <w:spacing w:before="100" w:beforeAutospacing="1" w:after="100" w:afterAutospacing="1" w:line="240" w:lineRule="auto"/>
         <w:jc w:val="left"/>
         <w:rPr>
-          <w:rFonts w:hint="cs"/>
+          <w:rtl/>
+          <w:lang w:val="en-US"/>
+        </w:rPr>
+      </w:pPr>
+      <w:r>
+        <w:rPr>
+          <w:rFonts w:hint="cs"/>
+          <w:rtl/>
+          <w:lang w:val="en-US"/>
+        </w:rPr>
+        <w:t>טיפול בשמירה ובטעינה של קובץ דרך התפריט.</w:t>
+      </w:r>
+    </w:p>
+    <w:p>
+      <w:pPr>
+        <w:pStyle w:val="ListParagraph"/>
+        <w:bidi/>
+        <w:spacing w:before="100" w:beforeAutospacing="1" w:after="100" w:afterAutospacing="1" w:line="240" w:lineRule="auto"/>
+        <w:jc w:val="left"/>
+        <w:rPr>
+          <w:rtl/>
+          <w:lang w:val="en-US"/>
+        </w:rPr>
+      </w:pPr>
+      <w:r>
+        <w:rPr>
+          <w:rFonts w:hint="cs"/>
+          <w:rtl/>
+          <w:lang w:val="en-US"/>
+        </w:rPr>
+        <w:t xml:space="preserve">עד עכשיו התוכנית קראה קובץ </w:t>
+      </w:r>
+      <w:r>
+        <w:rPr>
+          <w:lang w:val="en-US"/>
+        </w:rPr>
+        <w:t>hard coded</w:t>
+      </w:r>
+      <w:r>
+        <w:rPr>
+          <w:rFonts w:hint="cs"/>
+          <w:rtl/>
+          <w:lang w:val="en-US"/>
+        </w:rPr>
+        <w:t xml:space="preserve"> והציגה אותו גרפית, עתה הוחלף המנגנון של המערכת הקורא דרך התפריט את קובץ ה </w:t>
+      </w:r>
+      <w:r>
+        <w:rPr>
+          <w:lang w:val="en-US"/>
+        </w:rPr>
+        <w:t>Json</w:t>
+      </w:r>
+      <w:r>
+        <w:rPr>
+          <w:rFonts w:hint="cs"/>
+          <w:rtl/>
+          <w:lang w:val="en-US"/>
+        </w:rPr>
+        <w:t xml:space="preserve"> בקריאה דרך התפריט של קובץ פרולוג (קובץ טקסט המכיל קוד בפרולוג) ושמירה של המעגל אל תוך קובץ טקסט (פרולוג).</w:t>
+      </w:r>
+    </w:p>
+    <w:p>
+      <w:pPr>
+        <w:pStyle w:val="ListParagraph"/>
+        <w:bidi/>
+        <w:spacing w:before="100" w:beforeAutospacing="1" w:after="100" w:afterAutospacing="1" w:line="240" w:lineRule="auto"/>
+        <w:jc w:val="left"/>
+        <w:rPr>
+          <w:rtl/>
+          <w:lang w:val="en-US"/>
+        </w:rPr>
+      </w:pPr>
+      <w:r>
+        <w:rPr>
+          <w:rFonts w:hint="cs"/>
+          <w:rtl/>
+          <w:lang w:val="en-US"/>
+        </w:rPr>
+        <w:t xml:space="preserve">בעיות שעדיין קיימות: החלפת ה </w:t>
+      </w:r>
+      <w:r>
+        <w:rPr>
+          <w:lang w:val="en-US"/>
+        </w:rPr>
+        <w:t xml:space="preserve">default </w:t>
+      </w:r>
+      <w:r>
+        <w:rPr>
+          <w:rFonts w:hint="cs"/>
+          <w:rtl/>
+          <w:lang w:val="en-US"/>
+        </w:rPr>
+        <w:t xml:space="preserve"> בתפריט מ </w:t>
+      </w:r>
+      <w:r>
+        <w:rPr>
+          <w:lang w:val="en-US"/>
+        </w:rPr>
+        <w:t>Json</w:t>
+      </w:r>
+      <w:r>
+        <w:rPr>
+          <w:rFonts w:hint="cs"/>
+          <w:lang w:val="en-US"/>
+        </w:rPr>
+        <w:t xml:space="preserve"> </w:t>
+      </w:r>
+      <w:r>
+        <w:rPr>
+          <w:rFonts w:hint="cs"/>
+          <w:rtl/>
+          <w:lang w:val="en-US"/>
+        </w:rPr>
+        <w:t>לטקסט, ניקוי הלוח לפני טעינה חדשה</w:t>
+      </w:r>
+    </w:p>
+    <w:p>
+      <w:pPr>
+        <w:pStyle w:val="ListParagraph"/>
+        <w:bidi/>
+        <w:spacing w:before="100" w:beforeAutospacing="1" w:after="100" w:afterAutospacing="1" w:line="240" w:lineRule="auto"/>
+        <w:jc w:val="left"/>
+        <w:rPr>
+          <w:rtl/>
+          <w:lang w:val="en-US"/>
+        </w:rPr>
+      </w:pPr>
+      <w:r>
+        <w:rPr>
+          <w:rFonts w:hint="cs"/>
+          <w:rtl/>
+          <w:lang w:val="en-US"/>
+        </w:rPr>
+        <w:t>סה"כ שעות: 12 שעות.</w:t>
+      </w:r>
+    </w:p>
+    <w:p>
+      <w:pPr>
+        <w:pStyle w:val="ListParagraph"/>
+        <w:bidi/>
+        <w:spacing w:before="100" w:beforeAutospacing="1" w:after="100" w:afterAutospacing="1" w:line="240" w:lineRule="auto"/>
+        <w:jc w:val="left"/>
+        <w:rPr>
+          <w:rFonts w:hint="cs"/>
+          <w:rtl/>
+          <w:lang w:val="en-US"/>
+        </w:rPr>
+      </w:pPr>
+    </w:p>
+    <w:p>
+      <w:pPr>
+        <w:bidi/>
+        <w:spacing w:before="100" w:beforeAutospacing="1" w:after="100" w:afterAutospacing="1" w:line="240" w:lineRule="auto"/>
+        <w:jc w:val="left"/>
+        <w:rPr>
+          <w:rtl/>
+          <w:lang w:val="en-US"/>
+        </w:rPr>
+      </w:pPr>
+    </w:p>
+    <w:p>
+      <w:pPr>
+        <w:pStyle w:val="ListParagraph"/>
+        <w:bidi/>
+        <w:spacing w:before="100" w:beforeAutospacing="1" w:after="100" w:afterAutospacing="1" w:line="240" w:lineRule="auto"/>
+        <w:jc w:val="left"/>
+        <w:rPr>
+          <w:rtl/>
+          <w:lang w:val="en-US"/>
+        </w:rPr>
+      </w:pPr>
+    </w:p>
+    <w:p>
+      <w:pPr>
+        <w:pStyle w:val="ListParagraph"/>
+        <w:bidi/>
+        <w:spacing w:before="100" w:beforeAutospacing="1" w:after="100" w:afterAutospacing="1" w:line="240" w:lineRule="auto"/>
+        <w:jc w:val="left"/>
+        <w:rPr>
           <w:rtl/>
           <w:lang w:val="en-US"/>
         </w:rPr>

</xml_diff>

<commit_message>
handling menue filter, adding circuit inputs and not just logical gate
</commit_message>
<xml_diff>
--- a/ReadMe.docx
+++ b/ReadMe.docx
@@ -2470,7 +2470,6 @@
         <w:spacing w:before="100" w:beforeAutospacing="1" w:after="100" w:afterAutospacing="1" w:line="240" w:lineRule="auto"/>
         <w:jc w:val="left"/>
         <w:rPr>
-          <w:rtl/>
           <w:lang w:val="en-US"/>
         </w:rPr>
       </w:pPr>
@@ -2490,7 +2489,279 @@
         <w:spacing w:before="100" w:beforeAutospacing="1" w:after="100" w:afterAutospacing="1" w:line="240" w:lineRule="auto"/>
         <w:jc w:val="left"/>
         <w:rPr>
-          <w:rFonts w:hint="cs"/>
+          <w:lang w:val="en-US"/>
+        </w:rPr>
+      </w:pPr>
+    </w:p>
+    <w:p>
+      <w:pPr>
+        <w:pStyle w:val="ListParagraph"/>
+        <w:numPr>
+          <w:ilvl w:val="0"/>
+          <w:numId w:val="4"/>
+        </w:numPr>
+        <w:bidi/>
+        <w:spacing w:before="100" w:beforeAutospacing="1" w:after="100" w:afterAutospacing="1" w:line="240" w:lineRule="auto"/>
+        <w:jc w:val="left"/>
+        <w:rPr>
+          <w:lang w:val="en-US"/>
+        </w:rPr>
+      </w:pPr>
+      <w:r>
+        <w:rPr>
+          <w:rFonts w:hint="cs"/>
+          <w:rtl/>
+          <w:lang w:val="en-US"/>
+        </w:rPr>
+        <w:t>שבוע המסתיים ב 13/5:</w:t>
+      </w:r>
+    </w:p>
+    <w:p>
+      <w:pPr>
+        <w:pStyle w:val="ListParagraph"/>
+        <w:bidi/>
+        <w:spacing w:before="100" w:beforeAutospacing="1" w:after="100" w:afterAutospacing="1" w:line="240" w:lineRule="auto"/>
+        <w:jc w:val="left"/>
+        <w:rPr>
+          <w:rtl/>
+          <w:lang w:val="en-US"/>
+        </w:rPr>
+      </w:pPr>
+      <w:r>
+        <w:rPr>
+          <w:rFonts w:hint="cs"/>
+          <w:rtl/>
+          <w:lang w:val="en-US"/>
+        </w:rPr>
+        <w:t xml:space="preserve">שינוי פילטר שמירה וטעינה מ </w:t>
+      </w:r>
+      <w:r>
+        <w:rPr>
+          <w:lang w:val="en-US"/>
+        </w:rPr>
+        <w:t>json</w:t>
+      </w:r>
+      <w:r>
+        <w:rPr>
+          <w:rFonts w:hint="cs"/>
+          <w:rtl/>
+          <w:lang w:val="en-US"/>
+        </w:rPr>
+        <w:t xml:space="preserve"> ל </w:t>
+      </w:r>
+      <w:r>
+        <w:rPr>
+          <w:lang w:val="en-US"/>
+        </w:rPr>
+        <w:t>txt</w:t>
+      </w:r>
+      <w:r>
+        <w:rPr>
+          <w:rFonts w:hint="cs"/>
+          <w:rtl/>
+          <w:lang w:val="en-US"/>
+        </w:rPr>
+        <w:t xml:space="preserve"> כך שיתאים לקבצי </w:t>
+      </w:r>
+      <w:r>
+        <w:rPr>
+          <w:lang w:val="en-US"/>
+        </w:rPr>
+        <w:t>prolog</w:t>
+      </w:r>
+      <w:r>
+        <w:rPr>
+          <w:rFonts w:hint="cs"/>
+          <w:rtl/>
+          <w:lang w:val="en-US"/>
+        </w:rPr>
+        <w:t xml:space="preserve"> לצורך שמירתם וטעינתם.</w:t>
+      </w:r>
+    </w:p>
+    <w:p>
+      <w:pPr>
+        <w:pStyle w:val="ListParagraph"/>
+        <w:bidi/>
+        <w:spacing w:before="100" w:beforeAutospacing="1" w:after="100" w:afterAutospacing="1" w:line="240" w:lineRule="auto"/>
+        <w:jc w:val="left"/>
+        <w:rPr>
+          <w:rtl/>
+          <w:lang w:val="en-US"/>
+        </w:rPr>
+      </w:pPr>
+      <w:r>
+        <w:rPr>
+          <w:rFonts w:hint="cs"/>
+          <w:rtl/>
+          <w:lang w:val="en-US"/>
+        </w:rPr>
+        <w:t>הוספת כניסות המעגל לתצוגה הגרפית בתור צמתים בנוסף לשערים הלוגים</w:t>
+      </w:r>
+    </w:p>
+    <w:p>
+      <w:pPr>
+        <w:pStyle w:val="ListParagraph"/>
+        <w:bidi/>
+        <w:spacing w:before="100" w:beforeAutospacing="1" w:after="100" w:afterAutospacing="1" w:line="240" w:lineRule="auto"/>
+        <w:jc w:val="left"/>
+        <w:rPr>
+          <w:rtl/>
+          <w:lang w:val="en-US"/>
+        </w:rPr>
+      </w:pPr>
+      <w:r>
+        <w:rPr>
+          <w:rFonts w:hint="cs"/>
+          <w:rtl/>
+          <w:lang w:val="en-US"/>
+        </w:rPr>
+        <w:t xml:space="preserve">הוספת תוכן הסוגריים בשורת ה </w:t>
+      </w:r>
+      <w:r>
+        <w:rPr>
+          <w:lang w:val="en-US"/>
+        </w:rPr>
+        <w:t>module</w:t>
+      </w:r>
+      <w:r>
+        <w:rPr>
+          <w:rFonts w:hint="cs"/>
+          <w:rtl/>
+          <w:lang w:val="en-US"/>
+        </w:rPr>
+        <w:t xml:space="preserve"> בשמירה לקובץ </w:t>
+      </w:r>
+      <w:r>
+        <w:rPr>
+          <w:lang w:val="en-US"/>
+        </w:rPr>
+        <w:t>prolog</w:t>
+      </w:r>
+      <w:r>
+        <w:rPr>
+          <w:rFonts w:hint="cs"/>
+          <w:rtl/>
+          <w:lang w:val="en-US"/>
+        </w:rPr>
+        <w:t xml:space="preserve"> בהתאם לכניסות וליציאות של המעגל כולו (כלומר כניסות ויציאות ולא שערים לוגים) כך שהמעגל ישמר כולל כניסות ויציאות או</w:t>
+      </w:r>
+    </w:p>
+    <w:p>
+      <w:pPr>
+        <w:pStyle w:val="ListParagraph"/>
+        <w:bidi/>
+        <w:spacing w:before="100" w:beforeAutospacing="1" w:after="100" w:afterAutospacing="1" w:line="240" w:lineRule="auto"/>
+        <w:jc w:val="left"/>
+        <w:rPr>
+          <w:rtl/>
+          <w:lang w:val="en-US"/>
+        </w:rPr>
+      </w:pPr>
+      <w:r>
+        <w:rPr>
+          <w:rFonts w:hint="cs"/>
+          <w:rtl/>
+          <w:lang w:val="en-US"/>
+        </w:rPr>
+        <w:t xml:space="preserve">עדיין לא טופל </w:t>
+      </w:r>
+      <w:r>
+        <w:rPr>
+          <w:rtl/>
+          <w:lang w:val="en-US"/>
+        </w:rPr>
+        <w:t>–</w:t>
+      </w:r>
+      <w:r>
+        <w:rPr>
+          <w:rFonts w:hint="cs"/>
+          <w:rtl/>
+          <w:lang w:val="en-US"/>
+        </w:rPr>
+        <w:t xml:space="preserve"> מחיקה של כניסות לוגיות</w:t>
+      </w:r>
+    </w:p>
+    <w:p>
+      <w:pPr>
+        <w:pStyle w:val="ListParagraph"/>
+        <w:bidi/>
+        <w:spacing w:before="100" w:beforeAutospacing="1" w:after="100" w:afterAutospacing="1" w:line="240" w:lineRule="auto"/>
+        <w:jc w:val="left"/>
+        <w:rPr>
+          <w:rtl/>
+          <w:lang w:val="en-US"/>
+        </w:rPr>
+      </w:pPr>
+      <w:r>
+        <w:rPr>
+          <w:rFonts w:hint="cs"/>
+          <w:rtl/>
+          <w:lang w:val="en-US"/>
+        </w:rPr>
+        <w:t xml:space="preserve">עדיין לא טופל </w:t>
+      </w:r>
+      <w:r>
+        <w:rPr>
+          <w:rtl/>
+          <w:lang w:val="en-US"/>
+        </w:rPr>
+        <w:t>–</w:t>
+      </w:r>
+      <w:r>
+        <w:rPr>
+          <w:rFonts w:hint="cs"/>
+          <w:rtl/>
+          <w:lang w:val="en-US"/>
+        </w:rPr>
+        <w:t xml:space="preserve"> </w:t>
+      </w:r>
+      <w:proofErr w:type="spellStart"/>
+      <w:r>
+        <w:rPr>
+          <w:rFonts w:hint="cs"/>
+          <w:rtl/>
+          <w:lang w:val="en-US"/>
+        </w:rPr>
+        <w:t>רענון</w:t>
+      </w:r>
+      <w:proofErr w:type="spellEnd"/>
+      <w:r>
+        <w:rPr>
+          <w:rFonts w:hint="cs"/>
+          <w:rtl/>
+          <w:lang w:val="en-US"/>
+        </w:rPr>
+        <w:t xml:space="preserve"> המסך במקרה של טעינת קובץ לאחר שקובץ כבר מוצג.</w:t>
+      </w:r>
+    </w:p>
+    <w:p>
+      <w:pPr>
+        <w:pStyle w:val="ListParagraph"/>
+        <w:bidi/>
+        <w:spacing w:before="100" w:beforeAutospacing="1" w:after="100" w:afterAutospacing="1" w:line="240" w:lineRule="auto"/>
+        <w:jc w:val="left"/>
+        <w:rPr>
+          <w:rFonts w:hint="cs"/>
+          <w:rtl/>
+          <w:lang w:val="en-US"/>
+        </w:rPr>
+      </w:pPr>
+      <w:r>
+        <w:rPr>
+          <w:rFonts w:hint="cs"/>
+          <w:rtl/>
+          <w:lang w:val="en-US"/>
+        </w:rPr>
+        <w:t>סה"כ 8 שעות.</w:t>
+      </w:r>
+    </w:p>
+    <w:p>
+      <w:pPr>
+        <w:pStyle w:val="ListParagraph"/>
+        <w:bidi/>
+        <w:spacing w:before="100" w:beforeAutospacing="1" w:after="100" w:afterAutospacing="1" w:line="240" w:lineRule="auto"/>
+        <w:jc w:val="left"/>
+        <w:rPr>
           <w:rtl/>
           <w:lang w:val="en-US"/>
         </w:rPr>

</xml_diff>